<commit_message>
commit to pull from dev
</commit_message>
<xml_diff>
--- a/output.docx
+++ b/output.docx
@@ -62,6 +62,18 @@
       <w:r>
         <w:rPr>
           <w:b/>
+        </w:rPr>
+        <w:t/>
+      </w:r>
+      <w:r>
+        <w:rPr>
+          <w:b/>
+        </w:rPr>
+        <w:t/>
+      </w:r>
+      <w:r>
+        <w:rPr>
+          <w:b/>
           <w:color w:val="000000"/>
         </w:rPr>
         <w:t xml:space="preserve">», </w:t>
@@ -79,6 +91,12 @@
         <w:t xml:space="preserve">omar</w:t>
       </w:r>
       <w:r>
+        <w:t/>
+      </w:r>
+      <w:r>
+        <w:t/>
+      </w:r>
+      <w:r>
         <w:t>»,titulaire de la CIN N°</w:t>
       </w:r>
       <w:r>
@@ -89,12 +107,27 @@
       </w:r>
       <w:r>
         <w:rPr>
+          <w:b/>
+        </w:rPr>
+        <w:t/>
+      </w:r>
+      <w:r>
+        <w:rPr>
+          <w:b/>
+        </w:rPr>
+        <w:t/>
+      </w:r>
+      <w:r>
+        <w:rPr>
           <w:color w:val="000000"/>
         </w:rPr>
         <w:t xml:space="preserve">, </w:t>
       </w:r>
       <w:r>
-        <w:t>délivrée le —---------</w:t>
+        <w:t>délivrée le</w:t>
+      </w:r>
+      <w:r>
+        <w:t xml:space="preserve"> 23/10/2015</w:t>
       </w:r>
       <w:r>
         <w:rPr>
@@ -189,7 +222,7 @@
         <w:rPr>
           <w:color w:val="000000"/>
         </w:rPr>
-        <w:t xml:space="preserve">أحبك</w:t>
+        <w:t xml:space="preserve">imed</w:t>
       </w:r>
       <w:r>
         <w:rPr>
@@ -210,7 +243,7 @@
         <w:t xml:space="preserve">, de nationalité </w:t>
       </w:r>
       <w:r>
-        <w:t>—-------</w:t>
+        <w:t xml:space="preserve">فارس</w:t>
       </w:r>
       <w:r>
         <w:rPr>
@@ -219,7 +252,7 @@
         <w:t xml:space="preserve">, né le </w:t>
       </w:r>
       <w:r>
-        <w:t>—---------</w:t>
+        <w:t xml:space="preserve">17/01/1997</w:t>
       </w:r>
       <w:r>
         <w:rPr>
@@ -240,7 +273,7 @@
         <w:rPr>
           <w:b/>
         </w:rPr>
-        <w:t>—-----------</w:t>
+        <w:t xml:space="preserve">11259863</w:t>
       </w:r>
       <w:r>
         <w:rPr>
@@ -256,16 +289,16 @@
         <w:t xml:space="preserve">délivrée le </w:t>
       </w:r>
       <w:r>
-        <w:t>—---------</w:t>
-      </w:r>
-      <w:r>
-        <w:rPr>
-          <w:color w:val="000000"/>
-        </w:rPr>
-        <w:t>, demeurant à « </w:t>
-      </w:r>
-      <w:r>
-        <w:t>—---------------</w:t>
+        <w:t xml:space="preserve">15/07/2013</w:t>
+      </w:r>
+      <w:r>
+        <w:rPr>
+          <w:color w:val="000000"/>
+        </w:rPr>
+        <w:t>, demeurant à «</w:t>
+      </w:r>
+      <w:r>
+        <w:t xml:space="preserve">يوسف</w:t>
       </w:r>
       <w:r>
         <w:rPr>

</xml_diff>

<commit_message>
update generated contract with img url and contract url
</commit_message>
<xml_diff>
--- a/output.docx
+++ b/output.docx
@@ -57,7 +57,7 @@
         <w:rPr>
           <w:b/>
         </w:rPr>
-        <w:t xml:space="preserve">aa</w:t>
+        <w:t xml:space="preserve">نعم</w:t>
       </w:r>
       <w:r>
         <w:rPr>
@@ -73,7 +73,7 @@
         <w:t>demeurant(e)</w:t>
       </w:r>
       <w:r>
-        <w:t xml:space="preserve"> à «aa»,titulaire de la CIN N°</w:t>
+        <w:t xml:space="preserve"> à «نعم»,titulaire de la CIN N°</w:t>
       </w:r>
       <w:r>
         <w:rPr>

</xml_diff>

<commit_message>
before pull from dev
</commit_message>
<xml_diff>
--- a/output.docx
+++ b/output.docx
@@ -57,7 +57,7 @@
         <w:rPr>
           <w:b/>
         </w:rPr>
-        <w:t xml:space="preserve">m</w:t>
+        <w:t xml:space="preserve">ok</w:t>
       </w:r>
       <w:r>
         <w:rPr>
@@ -73,13 +73,13 @@
         <w:t>demeurant(e)</w:t>
       </w:r>
       <w:r>
-        <w:t xml:space="preserve"> à «p»,titulaire de la CIN N°</w:t>
-      </w:r>
-      <w:r>
-        <w:rPr>
-          <w:b/>
-        </w:rPr>
-        <w:t xml:space="preserve">q</w:t>
+        <w:t xml:space="preserve"> à «test»,titulaire de la CIN N°</w:t>
+      </w:r>
+      <w:r>
+        <w:rPr>
+          <w:b/>
+        </w:rPr>
+        <w:t xml:space="preserve">teeeest</w:t>
       </w:r>
       <w:r>
         <w:rPr>

</xml_diff>

<commit_message>
add date to questions
</commit_message>
<xml_diff>
--- a/output.docx
+++ b/output.docx
@@ -57,7 +57,7 @@
         <w:rPr>
           <w:b/>
         </w:rPr>
-        <w:t xml:space="preserve">Youssef Bedoui </w:t>
+        <w:t/>
       </w:r>
       <w:r>
         <w:rPr>
@@ -73,13 +73,13 @@
         <w:t>demeurant(e)</w:t>
       </w:r>
       <w:r>
-        <w:t xml:space="preserve"> à «06/10/1998»,titulaire de la CIN N°</w:t>
-      </w:r>
-      <w:r>
-        <w:rPr>
-          <w:b/>
-        </w:rPr>
-        <w:t xml:space="preserve">undefined</w:t>
+        <w:t xml:space="preserve"> à «Test »,titulaire de la CIN N°</w:t>
+      </w:r>
+      <w:r>
+        <w:rPr>
+          <w:b/>
+        </w:rPr>
+        <w:t xml:space="preserve">Tsemme</w:t>
       </w:r>
       <w:r>
         <w:rPr>
@@ -100,7 +100,7 @@
         <w:t xml:space="preserve">, </w:t>
       </w:r>
       <w:r>
-        <w:t xml:space="preserve">délivrée le undefined</w:t>
+        <w:t xml:space="preserve">délivrée le Cjtkoy</w:t>
       </w:r>
       <w:r>
         <w:t/>

</xml_diff>